<commit_message>
updated Lab 1 to strike remove steps 38-40
</commit_message>
<xml_diff>
--- a/Labs/Lab 1 - Unix, Git, GitHub/Lab 1 - Unix, Git, and GitHub.docx
+++ b/Labs/Lab 1 - Unix, Git, GitHub/Lab 1 - Unix, Git, and GitHub.docx
@@ -130,15 +130,7 @@
         <w:t xml:space="preserve">. For the second one, you can skip the part on SSH keys (20:30 through 25:27). </w:t>
       </w:r>
       <w:r>
-        <w:t xml:space="preserve">Note that GitHub was </w:t>
-      </w:r>
-      <w:proofErr w:type="gramStart"/>
-      <w:r>
-        <w:t>updated</w:t>
-      </w:r>
-      <w:proofErr w:type="gramEnd"/>
-      <w:r>
-        <w:t xml:space="preserve"> and the primary branch is now called “main” not “master”</w:t>
+        <w:t>Note that GitHub was updated and the primary branch is now called “main” not “master”</w:t>
       </w:r>
       <w:r>
         <w:t>, so any time you see commands with “master” in them, you’d have to use “main”.</w:t>
@@ -348,18 +340,10 @@
         <w:t>Type</w:t>
       </w:r>
       <w:r>
-        <w:t xml:space="preserve"> each of the </w:t>
-      </w:r>
-      <w:proofErr w:type="gramStart"/>
-      <w:r>
-        <w:t>following</w:t>
-      </w:r>
-      <w:r>
-        <w:t>, but</w:t>
-      </w:r>
-      <w:proofErr w:type="gramEnd"/>
-      <w:r>
-        <w:t xml:space="preserve"> edit</w:t>
+        <w:t xml:space="preserve"> each of the following</w:t>
+      </w:r>
+      <w:r>
+        <w:t>, but edit</w:t>
       </w:r>
       <w:r>
         <w:t xml:space="preserve"> the email and name. </w:t>
@@ -949,15 +933,7 @@
         <w:t xml:space="preserve">git log </w:t>
       </w:r>
       <w:r>
-        <w:t xml:space="preserve">again. Only one commit will show up. </w:t>
-      </w:r>
-      <w:proofErr w:type="gramStart"/>
-      <w:r>
-        <w:t>In order to</w:t>
-      </w:r>
-      <w:proofErr w:type="gramEnd"/>
-      <w:r>
-        <w:t xml:space="preserve"> see the second one, type </w:t>
+        <w:t xml:space="preserve">again. Only one commit will show up. In order to see the second one, type </w:t>
       </w:r>
       <w:r>
         <w:rPr>
@@ -967,15 +943,7 @@
         <w:t>git log --all</w:t>
       </w:r>
       <w:r>
-        <w:t xml:space="preserve">. One commit will have (main) beside </w:t>
-      </w:r>
-      <w:proofErr w:type="gramStart"/>
-      <w:r>
-        <w:t>it</w:t>
-      </w:r>
-      <w:proofErr w:type="gramEnd"/>
-      <w:r>
-        <w:t xml:space="preserve"> and one will have (HEAD). The HEAD commit is the one you are looking at. The (main) commit is the most recent one</w:t>
+        <w:t>. One commit will have (main) beside it and one will have (HEAD). The HEAD commit is the one you are looking at. The (main) commit is the most recent one</w:t>
       </w:r>
       <w:r>
         <w:t xml:space="preserve"> on the original branch</w:t>
@@ -1385,17 +1353,8 @@
           <w:b/>
           <w:bCs/>
         </w:rPr>
-        <w:t xml:space="preserve">git remote add origin </w:t>
-      </w:r>
-      <w:proofErr w:type="gramStart"/>
-      <w:r>
-        <w:rPr>
-          <w:b/>
-          <w:bCs/>
-        </w:rPr>
-        <w:t>https://github.com/username/Math_3190_Assignments</w:t>
-      </w:r>
-      <w:proofErr w:type="gramEnd"/>
+        <w:t>git remote add origin https://github.com/username/Math_3190_Assignments</w:t>
+      </w:r>
     </w:p>
     <w:p>
       <w:pPr>
@@ -1616,15 +1575,7 @@
         </w:numPr>
       </w:pPr>
       <w:r>
-        <w:t xml:space="preserve">Go back to your GitHub page and go to the Math_3190_Assignments repo. </w:t>
-      </w:r>
-      <w:proofErr w:type="gramStart"/>
-      <w:r>
-        <w:t>All of</w:t>
-      </w:r>
-      <w:proofErr w:type="gramEnd"/>
-      <w:r>
-        <w:t xml:space="preserve"> the files should be there.</w:t>
+        <w:t>Go back to your GitHub page and go to the Math_3190_Assignments repo. All of the files should be there.</w:t>
       </w:r>
     </w:p>
     <w:p/>
@@ -1694,15 +1645,7 @@
       </w:r>
       <w:proofErr w:type="spellEnd"/>
       <w:r>
-        <w:t xml:space="preserve"> repo with </w:t>
-      </w:r>
-      <w:proofErr w:type="gramStart"/>
-      <w:r>
-        <w:t>all of</w:t>
-      </w:r>
-      <w:proofErr w:type="gramEnd"/>
-      <w:r>
-        <w:t xml:space="preserve"> my code and files in there. </w:t>
+        <w:t xml:space="preserve"> repo with all of my code and files in there. </w:t>
       </w:r>
       <w:r>
         <w:br/>
@@ -2052,7 +1995,7 @@
           <w:noProof/>
         </w:rPr>
         <w:drawing>
-          <wp:inline distT="0" distB="0" distL="0" distR="0" wp14:anchorId="33FCE6F7" wp14:editId="5BB50B60">
+          <wp:inline distT="0" distB="0" distL="0" distR="0" wp14:anchorId="33FCE6F7" wp14:editId="6A5C65DB">
             <wp:extent cx="5943600" cy="486410"/>
             <wp:effectExtent l="0" t="0" r="0" b="0"/>
             <wp:docPr id="404305285" name="Picture 1"/>
@@ -2097,6 +2040,9 @@
     <w:p>
       <w:pPr>
         <w:pStyle w:val="ListParagraph"/>
+        <w:rPr>
+          <w:strike/>
+        </w:rPr>
       </w:pPr>
       <w:r>
         <w:t>Add a title to your PR that indicates what you did (added a new folder). Then add a description with more detail of what is in it.</w:t>
@@ -2126,22 +2072,40 @@
           <w:ilvl w:val="0"/>
           <w:numId w:val="1"/>
         </w:numPr>
-      </w:pPr>
-      <w:r>
+        <w:rPr>
+          <w:strike/>
+        </w:rPr>
+      </w:pPr>
+      <w:r>
+        <w:rPr>
+          <w:strike/>
+        </w:rPr>
         <w:t xml:space="preserve">Once that is done, I will approve the request. Then you can go back to your </w:t>
       </w:r>
       <w:proofErr w:type="spellStart"/>
       <w:r>
+        <w:rPr>
+          <w:strike/>
+        </w:rPr>
         <w:t>mypackage</w:t>
       </w:r>
       <w:proofErr w:type="spellEnd"/>
       <w:r>
+        <w:rPr>
+          <w:strike/>
+        </w:rPr>
         <w:t xml:space="preserve"> repository, select the main branch, and click the Sync fork button and then Update branch.</w:t>
       </w:r>
       <w:r>
+        <w:rPr>
+          <w:strike/>
+        </w:rPr>
         <w:t xml:space="preserve"> This will align your fork with my original repo.</w:t>
       </w:r>
       <w:r>
+        <w:rPr>
+          <w:strike/>
+        </w:rPr>
         <w:br/>
       </w:r>
     </w:p>
@@ -2152,59 +2116,101 @@
           <w:ilvl w:val="0"/>
           <w:numId w:val="1"/>
         </w:numPr>
-      </w:pPr>
-      <w:r>
+        <w:rPr>
+          <w:strike/>
+        </w:rPr>
+      </w:pPr>
+      <w:r>
+        <w:rPr>
+          <w:strike/>
+        </w:rPr>
+        <w:t xml:space="preserve">Now go back to the terminal, switch back to the main branch, and use </w:t>
+      </w:r>
+      <w:r>
+        <w:rPr>
+          <w:b/>
+          <w:bCs/>
+          <w:strike/>
+        </w:rPr>
+        <w:t>git pull</w:t>
+      </w:r>
+      <w:r>
+        <w:rPr>
+          <w:strike/>
+        </w:rPr>
+        <w:t>. This will update your local directory with GitHub, which is synced to my original repo.</w:t>
+      </w:r>
+      <w:r>
+        <w:rPr>
+          <w:strike/>
+        </w:rPr>
+        <w:br/>
+      </w:r>
+    </w:p>
+    <w:p>
+      <w:pPr>
+        <w:pStyle w:val="ListParagraph"/>
+        <w:numPr>
+          <w:ilvl w:val="0"/>
+          <w:numId w:val="1"/>
+        </w:numPr>
+        <w:rPr>
+          <w:strike/>
+        </w:rPr>
+      </w:pPr>
+      <w:r>
+        <w:rPr>
+          <w:strike/>
+        </w:rPr>
+        <w:t xml:space="preserve">Finally, you can delete the new branch since main is up to date. </w:t>
+      </w:r>
+      <w:r>
+        <w:rPr>
+          <w:strike/>
+        </w:rPr>
+        <w:t xml:space="preserve">It is usually best to not delete this </w:t>
+      </w:r>
+      <w:r>
+        <w:rPr>
+          <w:strike/>
+        </w:rPr>
+        <w:t>until</w:t>
+      </w:r>
+      <w:r>
+        <w:rPr>
+          <w:strike/>
+        </w:rPr>
+        <w:t xml:space="preserve"> the PR has been accepted and then the main branch is updated. You can delete the new branch by typing </w:t>
+      </w:r>
+      <w:r>
+        <w:rPr>
+          <w:b/>
+          <w:bCs/>
+          <w:strike/>
+        </w:rPr>
+        <w:t xml:space="preserve">git branch -d </w:t>
+      </w:r>
+      <w:proofErr w:type="spellStart"/>
+      <w:r>
+        <w:rPr>
+          <w:b/>
+          <w:bCs/>
+          <w:strike/>
+        </w:rPr>
+        <w:t>new_branch</w:t>
+      </w:r>
+      <w:proofErr w:type="spellEnd"/>
+      <w:r>
+        <w:rPr>
+          <w:strike/>
+        </w:rPr>
+        <w:t>.</w:t>
+      </w:r>
+      <w:r>
+        <w:rPr>
+          <w:strike/>
+        </w:rPr>
         <w:t xml:space="preserve"> </w:t>
-      </w:r>
-      <w:r>
-        <w:t xml:space="preserve">Now go back to the terminal, switch back to the main branch, and use </w:t>
-      </w:r>
-      <w:r>
-        <w:rPr>
-          <w:b/>
-          <w:bCs/>
-        </w:rPr>
-        <w:t>git pull</w:t>
-      </w:r>
-      <w:r>
-        <w:t>. This will update your local directory with GitHub, which is synced to my original repo.</w:t>
-      </w:r>
-      <w:r>
-        <w:br/>
-      </w:r>
-    </w:p>
-    <w:p>
-      <w:pPr>
-        <w:pStyle w:val="ListParagraph"/>
-        <w:numPr>
-          <w:ilvl w:val="0"/>
-          <w:numId w:val="1"/>
-        </w:numPr>
-      </w:pPr>
-      <w:r>
-        <w:t xml:space="preserve">Finally, you can delete the new branch since main is up to date. </w:t>
-      </w:r>
-      <w:r>
-        <w:t xml:space="preserve">It is usually best to not delete this entire the PR has been accepted and then the main branch is updated. You can delete the new branch by typing </w:t>
-      </w:r>
-      <w:r>
-        <w:rPr>
-          <w:b/>
-          <w:bCs/>
-        </w:rPr>
-        <w:t xml:space="preserve">git branch -d </w:t>
-      </w:r>
-      <w:proofErr w:type="spellStart"/>
-      <w:r>
-        <w:rPr>
-          <w:b/>
-          <w:bCs/>
-        </w:rPr>
-        <w:t>new_branch</w:t>
-      </w:r>
-      <w:proofErr w:type="spellEnd"/>
-      <w:r>
-        <w:t>.</w:t>
       </w:r>
     </w:p>
     <w:p>
@@ -2246,15 +2252,7 @@
         <w:t>It will ask you if you are sure several times. Then go back into settings, click on Collaborators on the left side, and click on Add people. Add me (rbrown53) as a collaborator.</w:t>
       </w:r>
       <w:r>
-        <w:t xml:space="preserve"> This will allow me to see your assignments </w:t>
-      </w:r>
-      <w:proofErr w:type="gramStart"/>
-      <w:r>
-        <w:t>repo, but</w:t>
-      </w:r>
-      <w:proofErr w:type="gramEnd"/>
-      <w:r>
-        <w:t xml:space="preserve"> will not allow anyone else to see it. </w:t>
+        <w:t xml:space="preserve"> This will allow me to see your assignments repo, but will not allow anyone else to see it. </w:t>
       </w:r>
     </w:p>
     <w:sectPr>

</xml_diff>